<commit_message>
Finish report for today
</commit_message>
<xml_diff>
--- a/Документация/ОтчетПДП_Батракова.docx
+++ b/Документация/ОтчетПДП_Батракова.docx
@@ -226,7 +226,6 @@
         </w:rPr>
         <w:t xml:space="preserve"> «</w:t>
       </w:r>
-      <w:proofErr w:type="gramStart"/>
       <w:r>
         <w:rPr>
           <w:rFonts w:eastAsia="Times New Roman" w:cs="Times New Roman"/>
@@ -242,16 +241,7 @@
           <w:szCs w:val="28"/>
           <w:lang w:eastAsia="ru-RU"/>
         </w:rPr>
-        <w:t>»_</w:t>
-      </w:r>
-      <w:proofErr w:type="gramEnd"/>
-      <w:r>
-        <w:rPr>
-          <w:rFonts w:eastAsia="Times New Roman" w:cs="Times New Roman"/>
-          <w:szCs w:val="28"/>
-          <w:lang w:eastAsia="ru-RU"/>
-        </w:rPr>
-        <w:t>_</w:t>
+        <w:t>»__</w:t>
       </w:r>
       <w:r>
         <w:rPr>
@@ -3202,13 +3192,7 @@
         <w:ind w:left="0" w:firstLine="709"/>
       </w:pPr>
       <w:r>
-        <w:t>и</w:t>
-      </w:r>
-      <w:r>
-        <w:t>спользуются функции автоматической генерации таблиц и сводных данных в Excel для составления финансовых отчетов</w:t>
-      </w:r>
-      <w:r>
-        <w:t>;</w:t>
+        <w:t>используются функции автоматической генерации таблиц и сводных данных в Excel для составления финансовых отчетов;</w:t>
       </w:r>
     </w:p>
     <w:p>
@@ -3224,13 +3208,7 @@
         <w:ind w:left="0" w:firstLine="709"/>
       </w:pPr>
       <w:r>
-        <w:t>с</w:t>
-      </w:r>
-      <w:r>
-        <w:t>оставляются технические задания и спецификации в Word с поддержкой подсказок и предложений по структуре документа</w:t>
-      </w:r>
-      <w:r>
-        <w:t>;</w:t>
+        <w:t>составляются технические задания и спецификации в Word с поддержкой подсказок и предложений по структуре документа;</w:t>
       </w:r>
     </w:p>
     <w:p>
@@ -3246,10 +3224,7 @@
         <w:ind w:left="0" w:firstLine="709"/>
       </w:pPr>
       <w:r>
-        <w:t>в</w:t>
-      </w:r>
-      <w:r>
-        <w:t xml:space="preserve"> PowerPoint формируются профессиональные презентации, используя </w:t>
+        <w:t xml:space="preserve">в PowerPoint формируются профессиональные презентации, используя </w:t>
       </w:r>
       <w:proofErr w:type="spellStart"/>
       <w:r>
@@ -3299,13 +3274,7 @@
         <w:ind w:left="0" w:firstLine="709"/>
       </w:pPr>
       <w:r>
-        <w:t>в</w:t>
-      </w:r>
-      <w:r>
-        <w:t>ысокий уровень безопасности обеспечивается средствами защиты персональных данных и отслеживания угроз</w:t>
-      </w:r>
-      <w:r>
-        <w:t>;</w:t>
+        <w:t>высокий уровень безопасности обеспечивается средствами защиты персональных данных и отслеживания угроз;</w:t>
       </w:r>
     </w:p>
     <w:p>
@@ -3321,13 +3290,7 @@
         <w:ind w:left="0" w:firstLine="709"/>
       </w:pPr>
       <w:r>
-        <w:t>п</w:t>
-      </w:r>
-      <w:r>
-        <w:t>рименение расширений, увеличивающих функциональность и упрощающих ежедневные задачи (автоматическая авторизация, ведение заметок и напоминаний, таймеры задач и прочие полезные дополнения)</w:t>
-      </w:r>
-      <w:r>
-        <w:t>;</w:t>
+        <w:t>применение расширений, увеличивающих функциональность и упрощающих ежедневные задачи (автоматическая авторизация, ведение заметок и напоминаний, таймеры задач и прочие полезные дополнения);</w:t>
       </w:r>
     </w:p>
     <w:p>
@@ -3344,10 +3307,7 @@
       </w:pPr>
       <w:r>
         <w:lastRenderedPageBreak/>
-        <w:t>э</w:t>
-      </w:r>
-      <w:r>
-        <w:t>ффективная синхронизация данных между рабочими местами и персональными устройствами сотрудников.</w:t>
+        <w:t>эффективная синхронизация данных между рабочими местами и персональными устройствами сотрудников.</w:t>
       </w:r>
     </w:p>
     <w:p>
@@ -3373,10 +3333,7 @@
       </w:r>
       <w:proofErr w:type="spellEnd"/>
       <w:r>
-        <w:t xml:space="preserve"> на предприятии</w:t>
-      </w:r>
-      <w:r>
-        <w:t>:</w:t>
+        <w:t xml:space="preserve"> на предприятии:</w:t>
       </w:r>
     </w:p>
     <w:p>
@@ -3392,13 +3349,7 @@
         <w:ind w:left="0" w:firstLine="709"/>
       </w:pPr>
       <w:r>
-        <w:t>р</w:t>
-      </w:r>
-      <w:r>
-        <w:t>ешаются срочные задачи по устранению сбоев и восстановлению работоспособности системы</w:t>
-      </w:r>
-      <w:r>
-        <w:t>;</w:t>
+        <w:t>решаются срочные задачи по устранению сбоев и восстановлению работоспособности системы;</w:t>
       </w:r>
     </w:p>
     <w:p>
@@ -3414,13 +3365,7 @@
         <w:ind w:left="0" w:firstLine="709"/>
       </w:pPr>
       <w:r>
-        <w:t>п</w:t>
-      </w:r>
-      <w:r>
-        <w:t>роводятся консультации и обучение клиентов работе с программой «1С: Предприятие»</w:t>
-      </w:r>
-      <w:r>
-        <w:t>;</w:t>
+        <w:t>проводятся консультации и обучение клиентов работе с программой «1С: Предприятие»;</w:t>
       </w:r>
     </w:p>
     <w:p>
@@ -3435,13 +3380,8 @@
         </w:tabs>
         <w:ind w:left="0" w:firstLine="709"/>
       </w:pPr>
-      <w:proofErr w:type="gramStart"/>
-      <w:r>
-        <w:t>оказывается</w:t>
-      </w:r>
-      <w:proofErr w:type="gramEnd"/>
-      <w:r>
-        <w:t xml:space="preserve"> техническая поддержка в рамках гарантийного обслуживания или платных контрактов.</w:t>
+      <w:r>
+        <w:t>оказывается техническая поддержка в рамках гарантийного обслуживания или платных контрактов.</w:t>
       </w:r>
     </w:p>
     <w:p>
@@ -3675,13 +3615,7 @@
       </w:pPr>
       <w:r>
         <w:lastRenderedPageBreak/>
-        <w:t>с</w:t>
-      </w:r>
-      <w:r>
-        <w:t>оциальная инженерия. Мошеннические методы, направленные на обман сотрудников, приводящие к несанкционированному проникновению злоумышленников внутрь сетей компании</w:t>
-      </w:r>
-      <w:r>
-        <w:t>;</w:t>
+        <w:t>социальная инженерия. Мошеннические методы, направленные на обман сотрудников, приводящие к несанкционированному проникновению злоумышленников внутрь сетей компании;</w:t>
       </w:r>
     </w:p>
     <w:p>
@@ -3697,10 +3631,7 @@
         <w:ind w:left="0" w:firstLine="709"/>
       </w:pPr>
       <w:r>
-        <w:t>а</w:t>
-      </w:r>
-      <w:r>
-        <w:t xml:space="preserve">таки типа </w:t>
+        <w:t xml:space="preserve">атаки типа </w:t>
       </w:r>
       <w:proofErr w:type="spellStart"/>
       <w:r>
@@ -3708,10 +3639,7 @@
       </w:r>
       <w:proofErr w:type="spellEnd"/>
       <w:r>
-        <w:t>. Массированные атаки на инфраструктуру компании с целью замедлить или остановить работу сервисов</w:t>
-      </w:r>
-      <w:r>
-        <w:t>;</w:t>
+        <w:t>. Массированные атаки на инфраструктуру компании с целью замедлить или остановить работу сервисов;</w:t>
       </w:r>
     </w:p>
     <w:p>
@@ -3727,13 +3655,7 @@
         <w:ind w:left="0" w:firstLine="709"/>
       </w:pPr>
       <w:r>
-        <w:t>ф</w:t>
-      </w:r>
-      <w:r>
-        <w:t>ишинг и фальшивые письма. Массовая рассылка писем, имитирующих легитимные запросы, с целью похищения личных данных или паролей</w:t>
-      </w:r>
-      <w:r>
-        <w:t>;</w:t>
+        <w:t>фишинг и фальшивые письма. Массовая рассылка писем, имитирующих легитимные запросы, с целью похищения личных данных или паролей;</w:t>
       </w:r>
     </w:p>
     <w:p>
@@ -3749,13 +3671,7 @@
         <w:ind w:left="0" w:firstLine="709"/>
       </w:pPr>
       <w:r>
-        <w:t>в</w:t>
-      </w:r>
-      <w:r>
-        <w:t>ирусы-шифровальщики. Программы, способные зашифровать всю важную информацию компании, делая её недоступной без уплаты выкупа</w:t>
-      </w:r>
-      <w:r>
-        <w:t>;</w:t>
+        <w:t>вирусы-шифровальщики. Программы, способные зашифровать всю важную информацию компании, делая её недоступной без уплаты выкупа;</w:t>
       </w:r>
     </w:p>
     <w:p>
@@ -3771,10 +3687,7 @@
         <w:ind w:left="0" w:firstLine="709"/>
       </w:pPr>
       <w:r>
-        <w:t>у</w:t>
-      </w:r>
-      <w:r>
-        <w:t>течка инсайдерской информации. Недобросовестные сотрудники могут передавать ценную информацию третьим лицам, создавая риски утраты интеллектуальной собственности.</w:t>
+        <w:t>утечка инсайдерской информации. Недобросовестные сотрудники могут передавать ценную информацию третьим лицам, создавая риски утраты интеллектуальной собственности.</w:t>
       </w:r>
     </w:p>
     <w:p>
@@ -4049,29 +3962,139 @@
       </w:pPr>
     </w:p>
     <w:p>
-      <w:pPr>
-        <w:rPr>
-          <w:color w:val="EE0000"/>
-        </w:rPr>
-      </w:pPr>
-      <w:r>
-        <w:rPr>
-          <w:color w:val="EE0000"/>
-        </w:rPr>
-        <w:t>Проблема… Заказ…</w:t>
-      </w:r>
-    </w:p>
-    <w:p>
-      <w:pPr>
-        <w:rPr>
-          <w:color w:val="EE0000"/>
-        </w:rPr>
-      </w:pPr>
-      <w:r>
-        <w:rPr>
-          <w:color w:val="EE0000"/>
-        </w:rPr>
-        <w:t>Постановка задачи для решения проблемы…</w:t>
+      <w:r>
+        <w:t>Компании, специализирующиеся на предоставлении автоматизированных решений для бизнеса, играют значительную роль в повышении эффективности работы организаций. Одной из ведущих фирм, внедряющих решения на платформе «1С: Предприятие», является ООО «</w:t>
+      </w:r>
+      <w:proofErr w:type="spellStart"/>
+      <w:r>
+        <w:t>Кодерлайн</w:t>
+      </w:r>
+      <w:proofErr w:type="spellEnd"/>
+      <w:r>
+        <w:t>»</w:t>
+      </w:r>
+      <w:r>
+        <w:t xml:space="preserve"> - </w:t>
+      </w:r>
+      <w:r>
+        <w:t>крупны</w:t>
+      </w:r>
+      <w:r>
+        <w:t>й</w:t>
+      </w:r>
+      <w:r>
+        <w:t xml:space="preserve"> российски</w:t>
+      </w:r>
+      <w:r>
+        <w:t>й</w:t>
+      </w:r>
+      <w:r>
+        <w:t xml:space="preserve"> поставщик решений по автоматизации бизнеса с использованием программных продуктов семейства «1С». Наряду с традиционными отраслями промышленности, строительства и торговли, компания активно развивает направление цифровизации образовательной отрасли, предлагая эффективные решения для образовательных учреждений разного уровня.</w:t>
+      </w:r>
+    </w:p>
+    <w:p>
+      <w:r>
+        <w:t>Образование — одно из наиболее перспективных направлений, нуждающееся в цифровизации и автоматизации. Сегодня большинство образовательных учреждений сталкиваются с рядом важных проблем:</w:t>
+      </w:r>
+    </w:p>
+    <w:p>
+      <w:pPr>
+        <w:pStyle w:val="a9"/>
+        <w:numPr>
+          <w:ilvl w:val="0"/>
+          <w:numId w:val="27"/>
+        </w:numPr>
+        <w:tabs>
+          <w:tab w:val="left" w:pos="1134"/>
+        </w:tabs>
+        <w:ind w:left="0" w:firstLine="709"/>
+      </w:pPr>
+      <w:r>
+        <w:t>т</w:t>
+      </w:r>
+      <w:r>
+        <w:t>рудности в объективной оценке успеваемости студентов и мотивации к обучению</w:t>
+      </w:r>
+      <w:r>
+        <w:t>;</w:t>
+      </w:r>
+    </w:p>
+    <w:p>
+      <w:pPr>
+        <w:pStyle w:val="a9"/>
+        <w:numPr>
+          <w:ilvl w:val="0"/>
+          <w:numId w:val="27"/>
+        </w:numPr>
+        <w:tabs>
+          <w:tab w:val="left" w:pos="1134"/>
+        </w:tabs>
+        <w:ind w:left="0" w:firstLine="709"/>
+      </w:pPr>
+      <w:r>
+        <w:t>н</w:t>
+      </w:r>
+      <w:r>
+        <w:t>едостаточность средств контроля и управления учебным процессом</w:t>
+      </w:r>
+      <w:r>
+        <w:t>;</w:t>
+      </w:r>
+    </w:p>
+    <w:p>
+      <w:pPr>
+        <w:pStyle w:val="a9"/>
+        <w:numPr>
+          <w:ilvl w:val="0"/>
+          <w:numId w:val="27"/>
+        </w:numPr>
+        <w:tabs>
+          <w:tab w:val="left" w:pos="1134"/>
+        </w:tabs>
+        <w:ind w:left="0" w:firstLine="709"/>
+      </w:pPr>
+      <w:r>
+        <w:t>с</w:t>
+      </w:r>
+      <w:r>
+        <w:t>ложности в мониторинге прогресса студентов и развитии индивидуальных траекторий обучения</w:t>
+      </w:r>
+      <w:r>
+        <w:t>;</w:t>
+      </w:r>
+    </w:p>
+    <w:p>
+      <w:pPr>
+        <w:pStyle w:val="a9"/>
+        <w:numPr>
+          <w:ilvl w:val="0"/>
+          <w:numId w:val="27"/>
+        </w:numPr>
+        <w:tabs>
+          <w:tab w:val="left" w:pos="1134"/>
+        </w:tabs>
+        <w:ind w:left="0" w:firstLine="709"/>
+      </w:pPr>
+      <w:r>
+        <w:t>н</w:t>
+      </w:r>
+      <w:r>
+        <w:t>изкий уровень интерактивности и обратной связи между студентами и преподавателями</w:t>
+      </w:r>
+      <w:r>
+        <w:t>.</w:t>
+      </w:r>
+    </w:p>
+    <w:p>
+      <w:r>
+        <w:t>Именно эти задачи призвано решить новое приложение — информационная система «Плюсик». Оно направлено на улучшение качества образовательного процесса, усиление мотивации студентов и повышение уровня взаимодействия между участниками учебного процесса.</w:t>
+      </w:r>
+    </w:p>
+    <w:p/>
+    <w:p>
+      <w:r>
+        <w:lastRenderedPageBreak/>
+        <w:t>Причина разработки системы «Плюсик» обусловлена современными тенденциями цифровизации образования и возросшими ожиданиями учащихся и преподавателей. Целью системы является автоматизация и систематизация учета успеваемости, стимулирование активного участия студентов в обучении и предоставление удобного цифрового инструмента для взаимодействия всех заинтересованных сторон.</w:t>
       </w:r>
     </w:p>
     <w:p>
@@ -4412,13 +4435,7 @@
     </w:p>
     <w:p>
       <w:r>
-        <w:t>В</w:t>
-      </w:r>
-      <w:r>
-        <w:t xml:space="preserve"> приложении Б на рисунке Б.2</w:t>
-      </w:r>
-      <w:r>
-        <w:t xml:space="preserve"> </w:t>
+        <w:t xml:space="preserve">В приложении Б на рисунке Б.2 </w:t>
       </w:r>
       <w:r>
         <w:t>представлена диаграмма использования, которая описывает варианты использования системы мониторинга учебной активности и успеваемости обучающихся «Плюсик», где рассматриваются возможности работы со студентами, курсами и преподавателями, запрос собственного рейтинга, прикрепление заданий и добавления ответа на представленные задания.</w:t>
@@ -5354,41 +5371,36 @@
         <w:pStyle w:val="a3"/>
       </w:pPr>
       <w:r>
-        <w:t>Практическим результатом прохождения практики стал отчёт, содержащий подробные описания выполненных заданий, а также иллюстрации в виде рисунков, таблиц и диаграмм, которые наглядно демонстрируют процесс разработки и результаты работы.</w:t>
+        <w:t>Итогом прохождения преддипломной практики стало успешное завершение проекта по разработке прикладного решения на платформе «1С: Предприятие 8.3». Информационная система «Плюсик» создана для автоматизации учебного процесса, мониторинга успеваемости учащихся и анализа учебных результатов.</w:t>
+      </w:r>
+      <w:r>
+        <w:t xml:space="preserve"> </w:t>
+      </w:r>
+      <w:r>
+        <w:t>Разработанное решение:</w:t>
+      </w:r>
+      <w:r>
+        <w:t xml:space="preserve"> </w:t>
+      </w:r>
+      <w:r>
+        <w:t>обеспечивает прозрачность оценки успехов учащихся</w:t>
+      </w:r>
+      <w:r>
+        <w:t>, п</w:t>
+      </w:r>
+      <w:r>
+        <w:t>озволяет анализировать сильные и слабые стороны образовательных программ</w:t>
+      </w:r>
+      <w:r>
+        <w:t xml:space="preserve"> и </w:t>
+      </w:r>
+      <w:r>
+        <w:t>помогает образовательным учреждениям повышать качество образовательного процесса.</w:t>
       </w:r>
     </w:p>
     <w:p>
       <w:pPr>
         <w:pStyle w:val="a3"/>
-      </w:pPr>
-    </w:p>
-    <w:p>
-      <w:pPr>
-        <w:pStyle w:val="a9"/>
-        <w:tabs>
-          <w:tab w:val="left" w:pos="1134"/>
-        </w:tabs>
-        <w:ind w:left="709" w:firstLine="0"/>
-      </w:pPr>
-    </w:p>
-    <w:p>
-      <w:pPr>
-        <w:pStyle w:val="a9"/>
-        <w:tabs>
-          <w:tab w:val="left" w:pos="1134"/>
-        </w:tabs>
-        <w:ind w:left="709" w:firstLine="0"/>
-      </w:pPr>
-    </w:p>
-    <w:p>
-      <w:pPr>
-        <w:pStyle w:val="a9"/>
-      </w:pPr>
-    </w:p>
-    <w:p>
-      <w:pPr>
-        <w:spacing w:after="160" w:line="278" w:lineRule="auto"/>
-        <w:ind w:firstLine="0"/>
       </w:pPr>
       <w:r>
         <w:br w:type="page"/>
@@ -5604,13 +5616,7 @@
         <w:jc w:val="center"/>
       </w:pPr>
       <w:r>
-        <w:t xml:space="preserve">Рисунок </w:t>
-      </w:r>
-      <w:r>
-        <w:t>Б.1</w:t>
-      </w:r>
-      <w:r>
-        <w:t xml:space="preserve"> – </w:t>
+        <w:t xml:space="preserve">Рисунок Б.1 – </w:t>
       </w:r>
       <w:r>
         <w:rPr>
@@ -5685,13 +5691,7 @@
         <w:jc w:val="center"/>
       </w:pPr>
       <w:r>
-        <w:t xml:space="preserve">Рисунок </w:t>
-      </w:r>
-      <w:r>
-        <w:t>Б.2</w:t>
-      </w:r>
-      <w:r>
-        <w:t xml:space="preserve"> – Диаграмма последовательности</w:t>
+        <w:t>Рисунок Б.2 – Диаграмма последовательности</w:t>
       </w:r>
     </w:p>
     <w:p>
@@ -5772,13 +5772,7 @@
         <w:jc w:val="center"/>
       </w:pPr>
       <w:r>
-        <w:t xml:space="preserve">Рисунок </w:t>
-      </w:r>
-      <w:r>
-        <w:t>Б.3</w:t>
-      </w:r>
-      <w:r>
-        <w:t xml:space="preserve"> – Диаграмма использования</w:t>
+        <w:t>Рисунок Б.3 – Диаграмма использования</w:t>
       </w:r>
     </w:p>
     <w:p>
@@ -5818,10 +5812,7 @@
       <w:bookmarkStart w:id="24" w:name="_Toc198034512"/>
       <w:r>
         <w:lastRenderedPageBreak/>
-        <w:t xml:space="preserve">ПРИЛОЖЕНИЕ </w:t>
-      </w:r>
-      <w:r>
-        <w:t>В</w:t>
+        <w:t>ПРИЛОЖЕНИЕ В</w:t>
       </w:r>
       <w:bookmarkEnd w:id="24"/>
     </w:p>
@@ -5889,13 +5880,7 @@
         <w:jc w:val="center"/>
       </w:pPr>
       <w:r>
-        <w:t xml:space="preserve">Рисунок </w:t>
-      </w:r>
-      <w:r>
-        <w:t>В.1</w:t>
-      </w:r>
-      <w:r>
-        <w:t xml:space="preserve"> – Справочник «Группы»</w:t>
+        <w:t>Рисунок В.1 – Справочник «Группы»</w:t>
       </w:r>
     </w:p>
     <w:p>
@@ -5955,13 +5940,7 @@
         <w:jc w:val="center"/>
       </w:pPr>
       <w:r>
-        <w:t xml:space="preserve">Рисунок </w:t>
-      </w:r>
-      <w:r>
-        <w:t>В.2</w:t>
-      </w:r>
-      <w:r>
-        <w:t xml:space="preserve"> – Справочник «Студенты»</w:t>
+        <w:t>Рисунок В.2 – Справочник «Студенты»</w:t>
       </w:r>
     </w:p>
     <w:p>
@@ -6021,13 +6000,7 @@
         <w:jc w:val="center"/>
       </w:pPr>
       <w:r>
-        <w:t xml:space="preserve">Рисунок </w:t>
-      </w:r>
-      <w:r>
-        <w:t>В.3</w:t>
-      </w:r>
-      <w:r>
-        <w:t xml:space="preserve"> – Справочник «Достижения»</w:t>
+        <w:t>Рисунок В.3 – Справочник «Достижения»</w:t>
       </w:r>
     </w:p>
     <w:p>
@@ -6081,13 +6054,7 @@
         <w:jc w:val="center"/>
       </w:pPr>
       <w:r>
-        <w:t xml:space="preserve">Рисунок </w:t>
-      </w:r>
-      <w:r>
-        <w:t>В.4</w:t>
-      </w:r>
-      <w:r>
-        <w:t xml:space="preserve"> – Элемент справочника «Достижения»</w:t>
+        <w:t>Рисунок В.4 – Элемент справочника «Достижения»</w:t>
       </w:r>
     </w:p>
     <w:p>
@@ -6147,13 +6114,7 @@
         <w:jc w:val="center"/>
       </w:pPr>
       <w:r>
-        <w:t xml:space="preserve">Рисунок </w:t>
-      </w:r>
-      <w:r>
-        <w:t>В.5</w:t>
-      </w:r>
-      <w:r>
-        <w:t xml:space="preserve"> – Справочник «Повышение рейтинга»</w:t>
+        <w:t>Рисунок В.5 – Справочник «Повышение рейтинга»</w:t>
       </w:r>
     </w:p>
     <w:p>
@@ -6213,16 +6174,9 @@
         <w:jc w:val="center"/>
       </w:pPr>
       <w:r>
-        <w:t xml:space="preserve">Рисунок </w:t>
-      </w:r>
-      <w:r>
-        <w:t>В.6</w:t>
-      </w:r>
-      <w:r>
-        <w:t xml:space="preserve"> – Справочник «Команды Telegram»</w:t>
-      </w:r>
-    </w:p>
-    <w:p/>
+        <w:t>Рисунок В.6 – Справочник «Команды Telegram»</w:t>
+      </w:r>
+    </w:p>
     <w:p>
       <w:pPr>
         <w:spacing w:after="160" w:line="278" w:lineRule="auto"/>
@@ -6233,33 +6187,11 @@
           <w:highlight w:val="white"/>
         </w:rPr>
       </w:pPr>
-    </w:p>
-    <w:p>
-      <w:pPr>
-        <w:spacing w:after="160" w:line="278" w:lineRule="auto"/>
-        <w:ind w:firstLine="0"/>
-        <w:jc w:val="left"/>
+      <w:r>
         <w:rPr>
           <w:color w:val="2A3137"/>
           <w:highlight w:val="white"/>
         </w:rPr>
-      </w:pPr>
-    </w:p>
-    <w:p>
-      <w:pPr>
-        <w:spacing w:after="160" w:line="278" w:lineRule="auto"/>
-        <w:ind w:firstLine="0"/>
-        <w:jc w:val="left"/>
-        <w:rPr>
-          <w:color w:val="2A3137"/>
-          <w:highlight w:val="white"/>
-        </w:rPr>
-      </w:pPr>
-      <w:r>
-        <w:rPr>
-          <w:color w:val="2A3137"/>
-          <w:highlight w:val="white"/>
-        </w:rPr>
         <w:br w:type="page"/>
       </w:r>
     </w:p>
@@ -6271,10 +6203,7 @@
       <w:bookmarkStart w:id="25" w:name="_Toc198034513"/>
       <w:r>
         <w:lastRenderedPageBreak/>
-        <w:t xml:space="preserve">ПРИЛОЖЕНИЕ </w:t>
-      </w:r>
-      <w:r>
-        <w:t>Г</w:t>
+        <w:t>ПРИЛОЖЕНИЕ Г</w:t>
       </w:r>
       <w:bookmarkEnd w:id="25"/>
     </w:p>
@@ -6283,7 +6212,10 @@
         <w:jc w:val="center"/>
       </w:pPr>
       <w:r>
-        <w:t>База данных информационной системы</w:t>
+        <w:t xml:space="preserve">Программные модули </w:t>
+      </w:r>
+      <w:r>
+        <w:t>информационной системы</w:t>
       </w:r>
     </w:p>
     <w:p/>
@@ -6336,13 +6268,7 @@
         <w:jc w:val="center"/>
       </w:pPr>
       <w:r>
-        <w:t xml:space="preserve">Рисунок </w:t>
-      </w:r>
-      <w:r>
-        <w:t>Г.1</w:t>
-      </w:r>
-      <w:r>
-        <w:t xml:space="preserve"> – Подсистемы конфигурации</w:t>
+        <w:t>Рисунок Г.1 – Подсистемы конфигурации</w:t>
       </w:r>
     </w:p>
     <w:p>
@@ -6400,13 +6326,7 @@
         <w:jc w:val="center"/>
       </w:pPr>
       <w:r>
-        <w:t xml:space="preserve">Рисунок </w:t>
-      </w:r>
-      <w:r>
-        <w:t>Г.2</w:t>
-      </w:r>
-      <w:r>
-        <w:t xml:space="preserve"> – Подсистема «Telegram»</w:t>
+        <w:t>Рисунок Г.2 – Подсистема «Telegram»</w:t>
       </w:r>
     </w:p>
     <w:p>
@@ -6463,13 +6383,7 @@
         <w:jc w:val="center"/>
       </w:pPr>
       <w:r>
-        <w:t xml:space="preserve">Рисунок </w:t>
-      </w:r>
-      <w:r>
-        <w:t>Г.3</w:t>
-      </w:r>
-      <w:r>
-        <w:t xml:space="preserve"> – Подсистема «Бонусная система»</w:t>
+        <w:t>Рисунок Г.3 – Подсистема «Бонусная система»</w:t>
       </w:r>
     </w:p>
     <w:p>
@@ -6521,13 +6435,7 @@
         <w:jc w:val="center"/>
       </w:pPr>
       <w:r>
-        <w:t xml:space="preserve">Рисунок </w:t>
-      </w:r>
-      <w:r>
-        <w:t>Г.4</w:t>
-      </w:r>
-      <w:r>
-        <w:t xml:space="preserve"> – Подсистема «Рейтинговая система»</w:t>
+        <w:t>Рисунок Г.4 – Подсистема «Рейтинговая система»</w:t>
       </w:r>
     </w:p>
     <w:p>
@@ -6584,13 +6492,7 @@
         <w:jc w:val="center"/>
       </w:pPr>
       <w:r>
-        <w:t xml:space="preserve">Рисунок </w:t>
-      </w:r>
-      <w:r>
-        <w:t>Г.5</w:t>
-      </w:r>
-      <w:r>
-        <w:t xml:space="preserve"> – Подсистема «Учебная часть»</w:t>
+        <w:t>Рисунок Г.5 – Подсистема «Учебная часть»</w:t>
       </w:r>
     </w:p>
     <w:p>
@@ -6647,13 +6549,7 @@
         <w:jc w:val="center"/>
       </w:pPr>
       <w:r>
-        <w:t xml:space="preserve">Рисунок </w:t>
-      </w:r>
-      <w:r>
-        <w:t>Г.6</w:t>
-      </w:r>
-      <w:r>
-        <w:t xml:space="preserve"> – Вкладка «Рейтинг» главной страницы</w:t>
+        <w:t>Рисунок Г.6 – Вкладка «Рейтинг» главной страницы</w:t>
       </w:r>
     </w:p>
     <w:p>
@@ -6710,13 +6606,7 @@
         <w:jc w:val="center"/>
       </w:pPr>
       <w:r>
-        <w:t xml:space="preserve">Рисунок </w:t>
-      </w:r>
-      <w:r>
-        <w:t>Г.7</w:t>
-      </w:r>
-      <w:r>
-        <w:t xml:space="preserve"> – Вкладка «Достижения» главной страницы</w:t>
+        <w:t>Рисунок Г.7 – Вкладка «Достижения» главной страницы</w:t>
       </w:r>
     </w:p>
     <w:p>
@@ -6773,13 +6663,7 @@
         <w:jc w:val="center"/>
       </w:pPr>
       <w:r>
-        <w:t xml:space="preserve">Рисунок </w:t>
-      </w:r>
-      <w:r>
-        <w:t>Г.8</w:t>
-      </w:r>
-      <w:r>
-        <w:t xml:space="preserve"> – Вкладка «Telegram» главной страницы</w:t>
+        <w:t>Рисунок Г.8 – Вкладка «Telegram» главной страницы</w:t>
       </w:r>
     </w:p>
     <w:p>
@@ -13245,6 +13129,155 @@
     </w:lvl>
   </w:abstractNum>
   <w:abstractNum w:abstractNumId="7" w15:restartNumberingAfterBreak="0">
+    <w:nsid w:val="24632B52"/>
+    <w:multiLevelType w:val="multilevel"/>
+    <w:tmpl w:val="467A3676"/>
+    <w:lvl w:ilvl="0">
+      <w:start w:val="1"/>
+      <w:numFmt w:val="bullet"/>
+      <w:lvlText w:val=""/>
+      <w:lvlJc w:val="left"/>
+      <w:pPr>
+        <w:tabs>
+          <w:tab w:val="num" w:pos="720"/>
+        </w:tabs>
+        <w:ind w:left="720" w:hanging="360"/>
+      </w:pPr>
+      <w:rPr>
+        <w:rFonts w:ascii="Symbol" w:hAnsi="Symbol" w:hint="default"/>
+        <w:sz w:val="20"/>
+      </w:rPr>
+    </w:lvl>
+    <w:lvl w:ilvl="1" w:tentative="1">
+      <w:start w:val="1"/>
+      <w:numFmt w:val="bullet"/>
+      <w:lvlText w:val="o"/>
+      <w:lvlJc w:val="left"/>
+      <w:pPr>
+        <w:tabs>
+          <w:tab w:val="num" w:pos="1440"/>
+        </w:tabs>
+        <w:ind w:left="1440" w:hanging="360"/>
+      </w:pPr>
+      <w:rPr>
+        <w:rFonts w:ascii="Courier New" w:hAnsi="Courier New" w:hint="default"/>
+        <w:sz w:val="20"/>
+      </w:rPr>
+    </w:lvl>
+    <w:lvl w:ilvl="2" w:tentative="1">
+      <w:start w:val="1"/>
+      <w:numFmt w:val="bullet"/>
+      <w:lvlText w:val=""/>
+      <w:lvlJc w:val="left"/>
+      <w:pPr>
+        <w:tabs>
+          <w:tab w:val="num" w:pos="2160"/>
+        </w:tabs>
+        <w:ind w:left="2160" w:hanging="360"/>
+      </w:pPr>
+      <w:rPr>
+        <w:rFonts w:ascii="Wingdings" w:hAnsi="Wingdings" w:hint="default"/>
+        <w:sz w:val="20"/>
+      </w:rPr>
+    </w:lvl>
+    <w:lvl w:ilvl="3" w:tentative="1">
+      <w:start w:val="1"/>
+      <w:numFmt w:val="bullet"/>
+      <w:lvlText w:val=""/>
+      <w:lvlJc w:val="left"/>
+      <w:pPr>
+        <w:tabs>
+          <w:tab w:val="num" w:pos="2880"/>
+        </w:tabs>
+        <w:ind w:left="2880" w:hanging="360"/>
+      </w:pPr>
+      <w:rPr>
+        <w:rFonts w:ascii="Wingdings" w:hAnsi="Wingdings" w:hint="default"/>
+        <w:sz w:val="20"/>
+      </w:rPr>
+    </w:lvl>
+    <w:lvl w:ilvl="4" w:tentative="1">
+      <w:start w:val="1"/>
+      <w:numFmt w:val="bullet"/>
+      <w:lvlText w:val=""/>
+      <w:lvlJc w:val="left"/>
+      <w:pPr>
+        <w:tabs>
+          <w:tab w:val="num" w:pos="3600"/>
+        </w:tabs>
+        <w:ind w:left="3600" w:hanging="360"/>
+      </w:pPr>
+      <w:rPr>
+        <w:rFonts w:ascii="Wingdings" w:hAnsi="Wingdings" w:hint="default"/>
+        <w:sz w:val="20"/>
+      </w:rPr>
+    </w:lvl>
+    <w:lvl w:ilvl="5" w:tentative="1">
+      <w:start w:val="1"/>
+      <w:numFmt w:val="bullet"/>
+      <w:lvlText w:val=""/>
+      <w:lvlJc w:val="left"/>
+      <w:pPr>
+        <w:tabs>
+          <w:tab w:val="num" w:pos="4320"/>
+        </w:tabs>
+        <w:ind w:left="4320" w:hanging="360"/>
+      </w:pPr>
+      <w:rPr>
+        <w:rFonts w:ascii="Wingdings" w:hAnsi="Wingdings" w:hint="default"/>
+        <w:sz w:val="20"/>
+      </w:rPr>
+    </w:lvl>
+    <w:lvl w:ilvl="6" w:tentative="1">
+      <w:start w:val="1"/>
+      <w:numFmt w:val="bullet"/>
+      <w:lvlText w:val=""/>
+      <w:lvlJc w:val="left"/>
+      <w:pPr>
+        <w:tabs>
+          <w:tab w:val="num" w:pos="5040"/>
+        </w:tabs>
+        <w:ind w:left="5040" w:hanging="360"/>
+      </w:pPr>
+      <w:rPr>
+        <w:rFonts w:ascii="Wingdings" w:hAnsi="Wingdings" w:hint="default"/>
+        <w:sz w:val="20"/>
+      </w:rPr>
+    </w:lvl>
+    <w:lvl w:ilvl="7" w:tentative="1">
+      <w:start w:val="1"/>
+      <w:numFmt w:val="bullet"/>
+      <w:lvlText w:val=""/>
+      <w:lvlJc w:val="left"/>
+      <w:pPr>
+        <w:tabs>
+          <w:tab w:val="num" w:pos="5760"/>
+        </w:tabs>
+        <w:ind w:left="5760" w:hanging="360"/>
+      </w:pPr>
+      <w:rPr>
+        <w:rFonts w:ascii="Wingdings" w:hAnsi="Wingdings" w:hint="default"/>
+        <w:sz w:val="20"/>
+      </w:rPr>
+    </w:lvl>
+    <w:lvl w:ilvl="8" w:tentative="1">
+      <w:start w:val="1"/>
+      <w:numFmt w:val="bullet"/>
+      <w:lvlText w:val=""/>
+      <w:lvlJc w:val="left"/>
+      <w:pPr>
+        <w:tabs>
+          <w:tab w:val="num" w:pos="6480"/>
+        </w:tabs>
+        <w:ind w:left="6480" w:hanging="360"/>
+      </w:pPr>
+      <w:rPr>
+        <w:rFonts w:ascii="Wingdings" w:hAnsi="Wingdings" w:hint="default"/>
+        <w:sz w:val="20"/>
+      </w:rPr>
+    </w:lvl>
+  </w:abstractNum>
+  <w:abstractNum w:abstractNumId="8" w15:restartNumberingAfterBreak="0">
     <w:nsid w:val="28921807"/>
     <w:multiLevelType w:val="multilevel"/>
     <w:tmpl w:val="DEEC89EA"/>
@@ -13330,7 +13363,7 @@
       </w:pPr>
     </w:lvl>
   </w:abstractNum>
-  <w:abstractNum w:abstractNumId="8" w15:restartNumberingAfterBreak="0">
+  <w:abstractNum w:abstractNumId="9" w15:restartNumberingAfterBreak="0">
     <w:nsid w:val="33BA227E"/>
     <w:multiLevelType w:val="hybridMultilevel"/>
     <w:tmpl w:val="D5E08EAE"/>
@@ -13443,7 +13476,7 @@
       </w:rPr>
     </w:lvl>
   </w:abstractNum>
-  <w:abstractNum w:abstractNumId="9" w15:restartNumberingAfterBreak="0">
+  <w:abstractNum w:abstractNumId="10" w15:restartNumberingAfterBreak="0">
     <w:nsid w:val="369C3FC1"/>
     <w:multiLevelType w:val="hybridMultilevel"/>
     <w:tmpl w:val="2278A3D4"/>
@@ -13556,7 +13589,7 @@
       </w:rPr>
     </w:lvl>
   </w:abstractNum>
-  <w:abstractNum w:abstractNumId="10" w15:restartNumberingAfterBreak="0">
+  <w:abstractNum w:abstractNumId="11" w15:restartNumberingAfterBreak="0">
     <w:nsid w:val="3E160537"/>
     <w:multiLevelType w:val="multilevel"/>
     <w:tmpl w:val="4822A07C"/>
@@ -13694,7 +13727,7 @@
       </w:rPr>
     </w:lvl>
   </w:abstractNum>
-  <w:abstractNum w:abstractNumId="11" w15:restartNumberingAfterBreak="0">
+  <w:abstractNum w:abstractNumId="12" w15:restartNumberingAfterBreak="0">
     <w:nsid w:val="3E9E6645"/>
     <w:multiLevelType w:val="hybridMultilevel"/>
     <w:tmpl w:val="65A87AB0"/>
@@ -13807,7 +13840,7 @@
       </w:rPr>
     </w:lvl>
   </w:abstractNum>
-  <w:abstractNum w:abstractNumId="12" w15:restartNumberingAfterBreak="0">
+  <w:abstractNum w:abstractNumId="13" w15:restartNumberingAfterBreak="0">
     <w:nsid w:val="424A511C"/>
     <w:multiLevelType w:val="hybridMultilevel"/>
     <w:tmpl w:val="EF86946E"/>
@@ -13920,7 +13953,7 @@
       </w:rPr>
     </w:lvl>
   </w:abstractNum>
-  <w:abstractNum w:abstractNumId="13" w15:restartNumberingAfterBreak="0">
+  <w:abstractNum w:abstractNumId="14" w15:restartNumberingAfterBreak="0">
     <w:nsid w:val="442B708D"/>
     <w:multiLevelType w:val="multilevel"/>
     <w:tmpl w:val="439E94FE"/>
@@ -14006,7 +14039,120 @@
       </w:pPr>
     </w:lvl>
   </w:abstractNum>
-  <w:abstractNum w:abstractNumId="14" w15:restartNumberingAfterBreak="0">
+  <w:abstractNum w:abstractNumId="15" w15:restartNumberingAfterBreak="0">
+    <w:nsid w:val="48563F67"/>
+    <w:multiLevelType w:val="hybridMultilevel"/>
+    <w:tmpl w:val="49DCF992"/>
+    <w:lvl w:ilvl="0" w:tplc="D68411D6">
+      <w:start w:val="1"/>
+      <w:numFmt w:val="bullet"/>
+      <w:lvlText w:val=""/>
+      <w:lvlJc w:val="left"/>
+      <w:pPr>
+        <w:ind w:left="1429" w:hanging="360"/>
+      </w:pPr>
+      <w:rPr>
+        <w:rFonts w:ascii="Symbol" w:hAnsi="Symbol" w:hint="default"/>
+      </w:rPr>
+    </w:lvl>
+    <w:lvl w:ilvl="1" w:tplc="04190003" w:tentative="1">
+      <w:start w:val="1"/>
+      <w:numFmt w:val="bullet"/>
+      <w:lvlText w:val="o"/>
+      <w:lvlJc w:val="left"/>
+      <w:pPr>
+        <w:ind w:left="2149" w:hanging="360"/>
+      </w:pPr>
+      <w:rPr>
+        <w:rFonts w:ascii="Courier New" w:hAnsi="Courier New" w:cs="Courier New" w:hint="default"/>
+      </w:rPr>
+    </w:lvl>
+    <w:lvl w:ilvl="2" w:tplc="04190005" w:tentative="1">
+      <w:start w:val="1"/>
+      <w:numFmt w:val="bullet"/>
+      <w:lvlText w:val=""/>
+      <w:lvlJc w:val="left"/>
+      <w:pPr>
+        <w:ind w:left="2869" w:hanging="360"/>
+      </w:pPr>
+      <w:rPr>
+        <w:rFonts w:ascii="Wingdings" w:hAnsi="Wingdings" w:hint="default"/>
+      </w:rPr>
+    </w:lvl>
+    <w:lvl w:ilvl="3" w:tplc="04190001" w:tentative="1">
+      <w:start w:val="1"/>
+      <w:numFmt w:val="bullet"/>
+      <w:lvlText w:val=""/>
+      <w:lvlJc w:val="left"/>
+      <w:pPr>
+        <w:ind w:left="3589" w:hanging="360"/>
+      </w:pPr>
+      <w:rPr>
+        <w:rFonts w:ascii="Symbol" w:hAnsi="Symbol" w:hint="default"/>
+      </w:rPr>
+    </w:lvl>
+    <w:lvl w:ilvl="4" w:tplc="04190003" w:tentative="1">
+      <w:start w:val="1"/>
+      <w:numFmt w:val="bullet"/>
+      <w:lvlText w:val="o"/>
+      <w:lvlJc w:val="left"/>
+      <w:pPr>
+        <w:ind w:left="4309" w:hanging="360"/>
+      </w:pPr>
+      <w:rPr>
+        <w:rFonts w:ascii="Courier New" w:hAnsi="Courier New" w:cs="Courier New" w:hint="default"/>
+      </w:rPr>
+    </w:lvl>
+    <w:lvl w:ilvl="5" w:tplc="04190005" w:tentative="1">
+      <w:start w:val="1"/>
+      <w:numFmt w:val="bullet"/>
+      <w:lvlText w:val=""/>
+      <w:lvlJc w:val="left"/>
+      <w:pPr>
+        <w:ind w:left="5029" w:hanging="360"/>
+      </w:pPr>
+      <w:rPr>
+        <w:rFonts w:ascii="Wingdings" w:hAnsi="Wingdings" w:hint="default"/>
+      </w:rPr>
+    </w:lvl>
+    <w:lvl w:ilvl="6" w:tplc="04190001" w:tentative="1">
+      <w:start w:val="1"/>
+      <w:numFmt w:val="bullet"/>
+      <w:lvlText w:val=""/>
+      <w:lvlJc w:val="left"/>
+      <w:pPr>
+        <w:ind w:left="5749" w:hanging="360"/>
+      </w:pPr>
+      <w:rPr>
+        <w:rFonts w:ascii="Symbol" w:hAnsi="Symbol" w:hint="default"/>
+      </w:rPr>
+    </w:lvl>
+    <w:lvl w:ilvl="7" w:tplc="04190003" w:tentative="1">
+      <w:start w:val="1"/>
+      <w:numFmt w:val="bullet"/>
+      <w:lvlText w:val="o"/>
+      <w:lvlJc w:val="left"/>
+      <w:pPr>
+        <w:ind w:left="6469" w:hanging="360"/>
+      </w:pPr>
+      <w:rPr>
+        <w:rFonts w:ascii="Courier New" w:hAnsi="Courier New" w:cs="Courier New" w:hint="default"/>
+      </w:rPr>
+    </w:lvl>
+    <w:lvl w:ilvl="8" w:tplc="04190005" w:tentative="1">
+      <w:start w:val="1"/>
+      <w:numFmt w:val="bullet"/>
+      <w:lvlText w:val=""/>
+      <w:lvlJc w:val="left"/>
+      <w:pPr>
+        <w:ind w:left="7189" w:hanging="360"/>
+      </w:pPr>
+      <w:rPr>
+        <w:rFonts w:ascii="Wingdings" w:hAnsi="Wingdings" w:hint="default"/>
+      </w:rPr>
+    </w:lvl>
+  </w:abstractNum>
+  <w:abstractNum w:abstractNumId="16" w15:restartNumberingAfterBreak="0">
     <w:nsid w:val="4BBD4BF3"/>
     <w:multiLevelType w:val="multilevel"/>
     <w:tmpl w:val="727A0C00"/>
@@ -14095,7 +14241,7 @@
       </w:pPr>
     </w:lvl>
   </w:abstractNum>
-  <w:abstractNum w:abstractNumId="15" w15:restartNumberingAfterBreak="0">
+  <w:abstractNum w:abstractNumId="17" w15:restartNumberingAfterBreak="0">
     <w:nsid w:val="57BD2908"/>
     <w:multiLevelType w:val="hybridMultilevel"/>
     <w:tmpl w:val="94B2DA8E"/>
@@ -14208,7 +14354,7 @@
       </w:rPr>
     </w:lvl>
   </w:abstractNum>
-  <w:abstractNum w:abstractNumId="16" w15:restartNumberingAfterBreak="0">
+  <w:abstractNum w:abstractNumId="18" w15:restartNumberingAfterBreak="0">
     <w:nsid w:val="59613796"/>
     <w:multiLevelType w:val="hybridMultilevel"/>
     <w:tmpl w:val="47DAC4A6"/>
@@ -14321,7 +14467,7 @@
       </w:rPr>
     </w:lvl>
   </w:abstractNum>
-  <w:abstractNum w:abstractNumId="17" w15:restartNumberingAfterBreak="0">
+  <w:abstractNum w:abstractNumId="19" w15:restartNumberingAfterBreak="0">
     <w:nsid w:val="5B3842AB"/>
     <w:multiLevelType w:val="hybridMultilevel"/>
     <w:tmpl w:val="A3B83C18"/>
@@ -14407,7 +14553,7 @@
       </w:pPr>
     </w:lvl>
   </w:abstractNum>
-  <w:abstractNum w:abstractNumId="18" w15:restartNumberingAfterBreak="0">
+  <w:abstractNum w:abstractNumId="20" w15:restartNumberingAfterBreak="0">
     <w:nsid w:val="6A51792C"/>
     <w:multiLevelType w:val="multilevel"/>
     <w:tmpl w:val="AD541278"/>
@@ -14493,7 +14639,7 @@
       </w:pPr>
     </w:lvl>
   </w:abstractNum>
-  <w:abstractNum w:abstractNumId="19" w15:restartNumberingAfterBreak="0">
+  <w:abstractNum w:abstractNumId="21" w15:restartNumberingAfterBreak="0">
     <w:nsid w:val="706D5956"/>
     <w:multiLevelType w:val="hybridMultilevel"/>
     <w:tmpl w:val="22545B34"/>
@@ -14606,7 +14752,7 @@
       </w:rPr>
     </w:lvl>
   </w:abstractNum>
-  <w:abstractNum w:abstractNumId="20" w15:restartNumberingAfterBreak="0">
+  <w:abstractNum w:abstractNumId="22" w15:restartNumberingAfterBreak="0">
     <w:nsid w:val="743B5C06"/>
     <w:multiLevelType w:val="multilevel"/>
     <w:tmpl w:val="5980F9C8"/>
@@ -14692,7 +14838,7 @@
       </w:pPr>
     </w:lvl>
   </w:abstractNum>
-  <w:abstractNum w:abstractNumId="21" w15:restartNumberingAfterBreak="0">
+  <w:abstractNum w:abstractNumId="23" w15:restartNumberingAfterBreak="0">
     <w:nsid w:val="7B344422"/>
     <w:multiLevelType w:val="hybridMultilevel"/>
     <w:tmpl w:val="324E36CE"/>
@@ -14839,67 +14985,130 @@
     <w:abstractNumId w:val="1"/>
   </w:num>
   <w:num w:numId="3" w16cid:durableId="1289823376">
-    <w:abstractNumId w:val="17"/>
+    <w:abstractNumId w:val="19"/>
   </w:num>
   <w:num w:numId="4" w16cid:durableId="842672040">
     <w:abstractNumId w:val="0"/>
   </w:num>
   <w:num w:numId="5" w16cid:durableId="1317882056">
-    <w:abstractNumId w:val="10"/>
+    <w:abstractNumId w:val="11"/>
   </w:num>
   <w:num w:numId="6" w16cid:durableId="1908878478">
     <w:abstractNumId w:val="3"/>
   </w:num>
   <w:num w:numId="7" w16cid:durableId="1678075533">
-    <w:abstractNumId w:val="11"/>
+    <w:abstractNumId w:val="12"/>
   </w:num>
   <w:num w:numId="8" w16cid:durableId="1329214817">
     <w:abstractNumId w:val="4"/>
   </w:num>
   <w:num w:numId="9" w16cid:durableId="520240703">
-    <w:abstractNumId w:val="8"/>
+    <w:abstractNumId w:val="9"/>
   </w:num>
   <w:num w:numId="10" w16cid:durableId="1699044807">
-    <w:abstractNumId w:val="19"/>
+    <w:abstractNumId w:val="21"/>
   </w:num>
   <w:num w:numId="11" w16cid:durableId="955911659">
-    <w:abstractNumId w:val="7"/>
+    <w:abstractNumId w:val="8"/>
   </w:num>
   <w:num w:numId="12" w16cid:durableId="491986795">
     <w:abstractNumId w:val="5"/>
   </w:num>
   <w:num w:numId="13" w16cid:durableId="1809929529">
-    <w:abstractNumId w:val="14"/>
+    <w:abstractNumId w:val="16"/>
   </w:num>
   <w:num w:numId="14" w16cid:durableId="1850366215">
     <w:abstractNumId w:val="6"/>
   </w:num>
   <w:num w:numId="15" w16cid:durableId="1224370725">
-    <w:abstractNumId w:val="18"/>
+    <w:abstractNumId w:val="20"/>
   </w:num>
   <w:num w:numId="16" w16cid:durableId="355041104">
-    <w:abstractNumId w:val="20"/>
+    <w:abstractNumId w:val="22"/>
   </w:num>
   <w:num w:numId="17" w16cid:durableId="1764719172">
     <w:abstractNumId w:val="2"/>
   </w:num>
   <w:num w:numId="18" w16cid:durableId="1285189170">
+    <w:abstractNumId w:val="14"/>
+  </w:num>
+  <w:num w:numId="19" w16cid:durableId="520121692">
+    <w:abstractNumId w:val="10"/>
+  </w:num>
+  <w:num w:numId="20" w16cid:durableId="635452883">
+    <w:abstractNumId w:val="23"/>
+  </w:num>
+  <w:num w:numId="21" w16cid:durableId="2085253353">
+    <w:abstractNumId w:val="17"/>
+  </w:num>
+  <w:num w:numId="22" w16cid:durableId="362562329">
+    <w:abstractNumId w:val="18"/>
+  </w:num>
+  <w:num w:numId="23" w16cid:durableId="590165143">
     <w:abstractNumId w:val="13"/>
   </w:num>
-  <w:num w:numId="19" w16cid:durableId="520121692">
-    <w:abstractNumId w:val="9"/>
+  <w:num w:numId="24" w16cid:durableId="1643316006">
+    <w:abstractNumId w:val="7"/>
+    <w:lvlOverride w:ilvl="0">
+      <w:lvl w:ilvl="0">
+        <w:numFmt w:val="bullet"/>
+        <w:lvlText w:val="o"/>
+        <w:lvlJc w:val="left"/>
+        <w:pPr>
+          <w:tabs>
+            <w:tab w:val="num" w:pos="720"/>
+          </w:tabs>
+          <w:ind w:left="720" w:hanging="360"/>
+        </w:pPr>
+        <w:rPr>
+          <w:rFonts w:ascii="Courier New" w:hAnsi="Courier New" w:hint="default"/>
+          <w:sz w:val="20"/>
+        </w:rPr>
+      </w:lvl>
+    </w:lvlOverride>
   </w:num>
-  <w:num w:numId="20" w16cid:durableId="635452883">
-    <w:abstractNumId w:val="21"/>
+  <w:num w:numId="25" w16cid:durableId="2033801488">
+    <w:abstractNumId w:val="7"/>
+    <w:lvlOverride w:ilvl="0">
+      <w:lvl w:ilvl="0">
+        <w:numFmt w:val="bullet"/>
+        <w:lvlText w:val="o"/>
+        <w:lvlJc w:val="left"/>
+        <w:pPr>
+          <w:tabs>
+            <w:tab w:val="num" w:pos="720"/>
+          </w:tabs>
+          <w:ind w:left="720" w:hanging="360"/>
+        </w:pPr>
+        <w:rPr>
+          <w:rFonts w:ascii="Courier New" w:hAnsi="Courier New" w:hint="default"/>
+          <w:sz w:val="20"/>
+        </w:rPr>
+      </w:lvl>
+    </w:lvlOverride>
   </w:num>
-  <w:num w:numId="21" w16cid:durableId="2085253353">
+  <w:num w:numId="26" w16cid:durableId="673533292">
+    <w:abstractNumId w:val="7"/>
+    <w:lvlOverride w:ilvl="0">
+      <w:lvl w:ilvl="0">
+        <w:numFmt w:val="bullet"/>
+        <w:lvlText w:val="o"/>
+        <w:lvlJc w:val="left"/>
+        <w:pPr>
+          <w:tabs>
+            <w:tab w:val="num" w:pos="720"/>
+          </w:tabs>
+          <w:ind w:left="720" w:hanging="360"/>
+        </w:pPr>
+        <w:rPr>
+          <w:rFonts w:ascii="Courier New" w:hAnsi="Courier New" w:hint="default"/>
+          <w:sz w:val="20"/>
+        </w:rPr>
+      </w:lvl>
+    </w:lvlOverride>
+  </w:num>
+  <w:num w:numId="27" w16cid:durableId="1205563811">
     <w:abstractNumId w:val="15"/>
-  </w:num>
-  <w:num w:numId="22" w16cid:durableId="362562329">
-    <w:abstractNumId w:val="16"/>
-  </w:num>
-  <w:num w:numId="23" w16cid:durableId="590165143">
-    <w:abstractNumId w:val="12"/>
   </w:num>
 </w:numbering>
 </file>

</xml_diff>